<commit_message>
correction in the output
</commit_message>
<xml_diff>
--- a/ReportForWarmUp5.docx
+++ b/ReportForWarmUp5.docx
@@ -7897,8 +7897,28 @@
           <w:szCs w:val="26"/>
           <w:lang w:val="en-US"/>
         </w:rPr>
-        <w:t>calculate their sum.');</w:t>
-      </w:r>
+        <w:t xml:space="preserve">calculate their </w:t>
+      </w:r>
+      <w:r>
+        <w:rPr>
+          <w:rFonts w:ascii="Courier New" w:hAnsi="Courier New" w:cs="Courier New"/>
+          <w:sz w:val="26"/>
+          <w:szCs w:val="26"/>
+          <w:lang w:val="en-US"/>
+        </w:rPr>
+        <w:t>residual</w:t>
+      </w:r>
+      <w:r>
+        <w:rPr>
+          <w:rFonts w:ascii="Courier New" w:hAnsi="Courier New" w:cs="Courier New"/>
+          <w:sz w:val="26"/>
+          <w:szCs w:val="26"/>
+          <w:lang w:val="en-US"/>
+        </w:rPr>
+        <w:t>.');</w:t>
+      </w:r>
+      <w:bookmarkStart w:id="48" w:name="_GoBack"/>
+      <w:bookmarkEnd w:id="48"/>
     </w:p>
     <w:p>
       <w:pPr>
@@ -14866,8 +14886,6 @@
         </w:rPr>
         <w:t xml:space="preserve">    //</w:t>
       </w:r>
-      <w:bookmarkStart w:id="48" w:name="_GoBack"/>
-      <w:bookmarkEnd w:id="48"/>
       <w:r>
         <w:rPr>
           <w:rFonts w:ascii="Courier New" w:hAnsi="Courier New" w:cs="Courier New"/>
@@ -18294,27 +18312,14 @@
       <w:r>
         <w:t xml:space="preserve">Рисунок </w:t>
       </w:r>
-      <w:r>
-        <w:fldChar w:fldCharType="begin"/>
-      </w:r>
-      <w:r>
-        <w:instrText xml:space="preserve"> SEQ Рисунок \* ARABIC </w:instrText>
-      </w:r>
-      <w:r>
-        <w:fldChar w:fldCharType="separate"/>
-      </w:r>
-      <w:r>
-        <w:rPr>
-          <w:noProof/>
-        </w:rPr>
-        <w:t>1</w:t>
-      </w:r>
-      <w:r>
-        <w:rPr>
-          <w:noProof/>
-        </w:rPr>
-        <w:fldChar w:fldCharType="end"/>
-      </w:r>
+      <w:fldSimple w:instr=" SEQ Рисунок \* ARABIC ">
+        <w:r>
+          <w:rPr>
+            <w:noProof/>
+          </w:rPr>
+          <w:t>1</w:t>
+        </w:r>
+      </w:fldSimple>
       <w:r>
         <w:t xml:space="preserve"> – Результаты расчетов</w:t>
       </w:r>
@@ -18431,27 +18436,14 @@
       <w:r>
         <w:t xml:space="preserve">Рисунок </w:t>
       </w:r>
-      <w:r>
-        <w:fldChar w:fldCharType="begin"/>
-      </w:r>
-      <w:r>
-        <w:instrText xml:space="preserve"> SEQ Рисунок \* ARABIC </w:instrText>
-      </w:r>
-      <w:r>
-        <w:fldChar w:fldCharType="separate"/>
-      </w:r>
-      <w:r>
-        <w:rPr>
-          <w:noProof/>
-        </w:rPr>
-        <w:t>2</w:t>
-      </w:r>
-      <w:r>
-        <w:rPr>
-          <w:noProof/>
-        </w:rPr>
-        <w:fldChar w:fldCharType="end"/>
-      </w:r>
+      <w:fldSimple w:instr=" SEQ Рисунок \* ARABIC ">
+        <w:r>
+          <w:rPr>
+            <w:noProof/>
+          </w:rPr>
+          <w:t>2</w:t>
+        </w:r>
+      </w:fldSimple>
       <w:r>
         <w:t xml:space="preserve"> – Результаты расчетов</w:t>
       </w:r>
@@ -18574,27 +18566,14 @@
       <w:r>
         <w:t xml:space="preserve">Рисунок </w:t>
       </w:r>
-      <w:r>
-        <w:fldChar w:fldCharType="begin"/>
-      </w:r>
-      <w:r>
-        <w:instrText xml:space="preserve"> SEQ Рисунок \* ARABIC </w:instrText>
-      </w:r>
-      <w:r>
-        <w:fldChar w:fldCharType="separate"/>
-      </w:r>
-      <w:r>
-        <w:rPr>
-          <w:noProof/>
-        </w:rPr>
-        <w:t>3</w:t>
-      </w:r>
-      <w:r>
-        <w:rPr>
-          <w:noProof/>
-        </w:rPr>
-        <w:fldChar w:fldCharType="end"/>
-      </w:r>
+      <w:fldSimple w:instr=" SEQ Рисунок \* ARABIC ">
+        <w:r>
+          <w:rPr>
+            <w:noProof/>
+          </w:rPr>
+          <w:t>3</w:t>
+        </w:r>
+      </w:fldSimple>
       <w:r>
         <w:t xml:space="preserve"> – Результаты расчетов</w:t>
       </w:r>
@@ -18712,27 +18691,14 @@
       <w:r>
         <w:t xml:space="preserve">Рисунок </w:t>
       </w:r>
-      <w:r>
-        <w:fldChar w:fldCharType="begin"/>
-      </w:r>
-      <w:r>
-        <w:instrText xml:space="preserve"> SEQ Рисунок \* ARABIC </w:instrText>
-      </w:r>
-      <w:r>
-        <w:fldChar w:fldCharType="separate"/>
-      </w:r>
-      <w:r>
-        <w:rPr>
-          <w:noProof/>
-        </w:rPr>
-        <w:t>4</w:t>
-      </w:r>
-      <w:r>
-        <w:rPr>
-          <w:noProof/>
-        </w:rPr>
-        <w:fldChar w:fldCharType="end"/>
-      </w:r>
+      <w:fldSimple w:instr=" SEQ Рисунок \* ARABIC ">
+        <w:r>
+          <w:rPr>
+            <w:noProof/>
+          </w:rPr>
+          <w:t>4</w:t>
+        </w:r>
+      </w:fldSimple>
       <w:r>
         <w:t xml:space="preserve"> – Результаты расчетов</w:t>
       </w:r>
@@ -18890,27 +18856,14 @@
       <w:r>
         <w:t xml:space="preserve">Рисунок </w:t>
       </w:r>
-      <w:r>
-        <w:fldChar w:fldCharType="begin"/>
-      </w:r>
-      <w:r>
-        <w:instrText xml:space="preserve"> SEQ Рисунок \* ARABIC </w:instrText>
-      </w:r>
-      <w:r>
-        <w:fldChar w:fldCharType="separate"/>
-      </w:r>
-      <w:r>
-        <w:rPr>
-          <w:noProof/>
-        </w:rPr>
-        <w:t>5</w:t>
-      </w:r>
-      <w:r>
-        <w:rPr>
-          <w:noProof/>
-        </w:rPr>
-        <w:fldChar w:fldCharType="end"/>
-      </w:r>
+      <w:fldSimple w:instr=" SEQ Рисунок \* ARABIC ">
+        <w:r>
+          <w:rPr>
+            <w:noProof/>
+          </w:rPr>
+          <w:t>5</w:t>
+        </w:r>
+      </w:fldSimple>
       <w:r>
         <w:t xml:space="preserve"> – </w:t>
       </w:r>
@@ -19009,27 +18962,14 @@
       <w:r>
         <w:t xml:space="preserve">Рисунок </w:t>
       </w:r>
-      <w:r>
-        <w:fldChar w:fldCharType="begin"/>
-      </w:r>
-      <w:r>
-        <w:instrText xml:space="preserve"> SEQ Рисунок \* ARABIC </w:instrText>
-      </w:r>
-      <w:r>
-        <w:fldChar w:fldCharType="separate"/>
-      </w:r>
-      <w:r>
-        <w:rPr>
-          <w:noProof/>
-        </w:rPr>
-        <w:t>6</w:t>
-      </w:r>
-      <w:r>
-        <w:rPr>
-          <w:noProof/>
-        </w:rPr>
-        <w:fldChar w:fldCharType="end"/>
-      </w:r>
+      <w:fldSimple w:instr=" SEQ Рисунок \* ARABIC ">
+        <w:r>
+          <w:rPr>
+            <w:noProof/>
+          </w:rPr>
+          <w:t>6</w:t>
+        </w:r>
+      </w:fldSimple>
       <w:r>
         <w:t xml:space="preserve"> – Результаты расчетов</w:t>
       </w:r>
@@ -19171,27 +19111,14 @@
       <w:r>
         <w:t xml:space="preserve">Рисунок </w:t>
       </w:r>
-      <w:r>
-        <w:fldChar w:fldCharType="begin"/>
-      </w:r>
-      <w:r>
-        <w:instrText xml:space="preserve"> SEQ Рисунок \* ARABIC </w:instrText>
-      </w:r>
-      <w:r>
-        <w:fldChar w:fldCharType="separate"/>
-      </w:r>
-      <w:r>
-        <w:rPr>
-          <w:noProof/>
-        </w:rPr>
-        <w:t>7</w:t>
-      </w:r>
-      <w:r>
-        <w:rPr>
-          <w:noProof/>
-        </w:rPr>
-        <w:fldChar w:fldCharType="end"/>
-      </w:r>
+      <w:fldSimple w:instr=" SEQ Рисунок \* ARABIC ">
+        <w:r>
+          <w:rPr>
+            <w:noProof/>
+          </w:rPr>
+          <w:t>7</w:t>
+        </w:r>
+      </w:fldSimple>
       <w:r>
         <w:t xml:space="preserve"> – </w:t>
       </w:r>
@@ -19284,27 +19211,14 @@
       <w:r>
         <w:t xml:space="preserve">Рисунок </w:t>
       </w:r>
-      <w:r>
-        <w:fldChar w:fldCharType="begin"/>
-      </w:r>
-      <w:r>
-        <w:instrText xml:space="preserve"> SEQ Рисунок \* ARABIC </w:instrText>
-      </w:r>
-      <w:r>
-        <w:fldChar w:fldCharType="separate"/>
-      </w:r>
-      <w:r>
-        <w:rPr>
-          <w:noProof/>
-        </w:rPr>
-        <w:t>8</w:t>
-      </w:r>
-      <w:r>
-        <w:rPr>
-          <w:noProof/>
-        </w:rPr>
-        <w:fldChar w:fldCharType="end"/>
-      </w:r>
+      <w:fldSimple w:instr=" SEQ Рисунок \* ARABIC ">
+        <w:r>
+          <w:rPr>
+            <w:noProof/>
+          </w:rPr>
+          <w:t>8</w:t>
+        </w:r>
+      </w:fldSimple>
       <w:r>
         <w:t xml:space="preserve"> – Результаты расчетов</w:t>
       </w:r>
@@ -19432,27 +19346,14 @@
       <w:r>
         <w:t xml:space="preserve">Рисунок </w:t>
       </w:r>
-      <w:r>
-        <w:fldChar w:fldCharType="begin"/>
-      </w:r>
-      <w:r>
-        <w:instrText xml:space="preserve"> SEQ Рисунок \* ARABIC </w:instrText>
-      </w:r>
-      <w:r>
-        <w:fldChar w:fldCharType="separate"/>
-      </w:r>
-      <w:r>
-        <w:rPr>
-          <w:noProof/>
-        </w:rPr>
-        <w:t>9</w:t>
-      </w:r>
-      <w:r>
-        <w:rPr>
-          <w:noProof/>
-        </w:rPr>
-        <w:fldChar w:fldCharType="end"/>
-      </w:r>
+      <w:fldSimple w:instr=" SEQ Рисунок \* ARABIC ">
+        <w:r>
+          <w:rPr>
+            <w:noProof/>
+          </w:rPr>
+          <w:t>9</w:t>
+        </w:r>
+      </w:fldSimple>
       <w:r>
         <w:t xml:space="preserve"> – </w:t>
       </w:r>
@@ -19539,27 +19440,14 @@
       <w:r>
         <w:t xml:space="preserve">Рисунок </w:t>
       </w:r>
-      <w:r>
-        <w:fldChar w:fldCharType="begin"/>
-      </w:r>
-      <w:r>
-        <w:instrText xml:space="preserve"> SEQ Рисунок \* ARABIC </w:instrText>
-      </w:r>
-      <w:r>
-        <w:fldChar w:fldCharType="separate"/>
-      </w:r>
-      <w:r>
-        <w:rPr>
-          <w:noProof/>
-        </w:rPr>
-        <w:t>10</w:t>
-      </w:r>
-      <w:r>
-        <w:rPr>
-          <w:noProof/>
-        </w:rPr>
-        <w:fldChar w:fldCharType="end"/>
-      </w:r>
+      <w:fldSimple w:instr=" SEQ Рисунок \* ARABIC ">
+        <w:r>
+          <w:rPr>
+            <w:noProof/>
+          </w:rPr>
+          <w:t>10</w:t>
+        </w:r>
+      </w:fldSimple>
       <w:r>
         <w:t xml:space="preserve"> – Результаты расчетов</w:t>
       </w:r>
@@ -19697,27 +19585,14 @@
       <w:r>
         <w:t xml:space="preserve">Рисунок </w:t>
       </w:r>
-      <w:r>
-        <w:fldChar w:fldCharType="begin"/>
-      </w:r>
-      <w:r>
-        <w:instrText xml:space="preserve"> SEQ Рисунок \* ARABIC </w:instrText>
-      </w:r>
-      <w:r>
-        <w:fldChar w:fldCharType="separate"/>
-      </w:r>
-      <w:r>
-        <w:rPr>
-          <w:noProof/>
-        </w:rPr>
-        <w:t>11</w:t>
-      </w:r>
-      <w:r>
-        <w:rPr>
-          <w:noProof/>
-        </w:rPr>
-        <w:fldChar w:fldCharType="end"/>
-      </w:r>
+      <w:fldSimple w:instr=" SEQ Рисунок \* ARABIC ">
+        <w:r>
+          <w:rPr>
+            <w:noProof/>
+          </w:rPr>
+          <w:t>11</w:t>
+        </w:r>
+      </w:fldSimple>
       <w:r>
         <w:t xml:space="preserve"> – </w:t>
       </w:r>
@@ -19807,21 +19682,11 @@
       <w:r>
         <w:t xml:space="preserve">Рисунок </w:t>
       </w:r>
-      <w:r>
-        <w:fldChar w:fldCharType="begin"/>
-      </w:r>
-      <w:r>
-        <w:instrText xml:space="preserve"> SEQ Рисунок \* ARABIC </w:instrText>
-      </w:r>
-      <w:r>
-        <w:fldChar w:fldCharType="separate"/>
-      </w:r>
-      <w:r>
-        <w:t>12</w:t>
-      </w:r>
-      <w:r>
-        <w:fldChar w:fldCharType="end"/>
-      </w:r>
+      <w:fldSimple w:instr=" SEQ Рисунок \* ARABIC ">
+        <w:r>
+          <w:t>12</w:t>
+        </w:r>
+      </w:fldSimple>
       <w:r>
         <w:t xml:space="preserve"> – Результаты расчетов</w:t>
       </w:r>
@@ -19965,27 +19830,14 @@
       <w:r>
         <w:t xml:space="preserve">Рисунок </w:t>
       </w:r>
-      <w:r>
-        <w:fldChar w:fldCharType="begin"/>
-      </w:r>
-      <w:r>
-        <w:instrText xml:space="preserve"> SEQ Рисунок \* ARABIC </w:instrText>
-      </w:r>
-      <w:r>
-        <w:fldChar w:fldCharType="separate"/>
-      </w:r>
-      <w:r>
-        <w:rPr>
-          <w:noProof/>
-        </w:rPr>
-        <w:t>13</w:t>
-      </w:r>
-      <w:r>
-        <w:rPr>
-          <w:noProof/>
-        </w:rPr>
-        <w:fldChar w:fldCharType="end"/>
-      </w:r>
+      <w:fldSimple w:instr=" SEQ Рисунок \* ARABIC ">
+        <w:r>
+          <w:rPr>
+            <w:noProof/>
+          </w:rPr>
+          <w:t>13</w:t>
+        </w:r>
+      </w:fldSimple>
       <w:r>
         <w:t xml:space="preserve"> – </w:t>
       </w:r>
@@ -20067,27 +19919,14 @@
       <w:r>
         <w:t xml:space="preserve">Рисунок </w:t>
       </w:r>
-      <w:r>
-        <w:fldChar w:fldCharType="begin"/>
-      </w:r>
-      <w:r>
-        <w:instrText xml:space="preserve"> SEQ Рисунок \* ARABIC </w:instrText>
-      </w:r>
-      <w:r>
-        <w:fldChar w:fldCharType="separate"/>
-      </w:r>
-      <w:r>
-        <w:rPr>
-          <w:noProof/>
-        </w:rPr>
-        <w:t>14</w:t>
-      </w:r>
-      <w:r>
-        <w:rPr>
-          <w:noProof/>
-        </w:rPr>
-        <w:fldChar w:fldCharType="end"/>
-      </w:r>
+      <w:fldSimple w:instr=" SEQ Рисунок \* ARABIC ">
+        <w:r>
+          <w:rPr>
+            <w:noProof/>
+          </w:rPr>
+          <w:t>14</w:t>
+        </w:r>
+      </w:fldSimple>
       <w:r>
         <w:t xml:space="preserve"> – Результаты расчетов</w:t>
       </w:r>
@@ -20160,7 +19999,7 @@
             <w:noProof/>
             <w:lang w:val="ru-RU"/>
           </w:rPr>
-          <w:t>17</w:t>
+          <w:t>21</w:t>
         </w:r>
         <w:r>
           <w:fldChar w:fldCharType="end"/>
@@ -24233,7 +24072,7 @@
 </file>
 
 <file path=customXml/itemProps1.xml><?xml version="1.0" encoding="utf-8"?>
-<ds:datastoreItem xmlns:ds="http://schemas.openxmlformats.org/officeDocument/2006/customXml" ds:itemID="{F4374D50-DDF9-4988-AA96-B48A8CE097F0}">
+<ds:datastoreItem xmlns:ds="http://schemas.openxmlformats.org/officeDocument/2006/customXml" ds:itemID="{943D45B5-F405-4E5B-895D-9B00693DE948}">
   <ds:schemaRefs>
     <ds:schemaRef ds:uri="http://schemas.openxmlformats.org/officeDocument/2006/bibliography"/>
   </ds:schemaRefs>

</xml_diff>